<commit_message>
fix pmg algo and add alarms hi lo level
</commit_message>
<xml_diff>
--- a/Docs/Карта регистров.docx
+++ b/Docs/Карта регистров.docx
@@ -2335,6 +2335,260 @@
                 <w:rFonts w:cstheme="minorHAnsi"/>
               </w:rPr>
               <w:t xml:space="preserve"> (1 – с азотом, 2 – без азота)</w:t>
+            </w:r>
+          </w:p>
+        </w:tc>
+      </w:tr>
+      <w:tr>
+        <w:tc>
+          <w:tcPr>
+            <w:tcW w:w="844" w:type="dxa"/>
+          </w:tcPr>
+          <w:p>
+            <w:pPr>
+              <w:rPr>
+                <w:rFonts w:cstheme="minorHAnsi"/>
+              </w:rPr>
+            </w:pPr>
+            <w:r>
+              <w:rPr>
+                <w:rFonts w:cstheme="minorHAnsi"/>
+              </w:rPr>
+              <w:t>5-6</w:t>
+            </w:r>
+          </w:p>
+        </w:tc>
+        <w:tc>
+          <w:tcPr>
+            <w:tcW w:w="1419" w:type="dxa"/>
+          </w:tcPr>
+          <w:p>
+            <w:pPr>
+              <w:rPr>
+                <w:rFonts w:cstheme="minorHAnsi"/>
+              </w:rPr>
+            </w:pPr>
+            <w:r>
+              <w:rPr>
+                <w:rFonts w:cstheme="minorHAnsi"/>
+                <w:lang w:val="en-US"/>
+              </w:rPr>
+              <w:t>Holding</w:t>
+            </w:r>
+          </w:p>
+        </w:tc>
+        <w:tc>
+          <w:tcPr>
+            <w:tcW w:w="1418" w:type="dxa"/>
+          </w:tcPr>
+          <w:p>
+            <w:pPr>
+              <w:rPr>
+                <w:rFonts w:cstheme="minorHAnsi"/>
+                <w:lang w:val="en-US"/>
+              </w:rPr>
+            </w:pPr>
+            <w:r>
+              <w:rPr>
+                <w:rFonts w:cstheme="minorHAnsi"/>
+                <w:lang w:val="en-US"/>
+              </w:rPr>
+              <w:t>P_DUT</w:t>
+            </w:r>
+          </w:p>
+        </w:tc>
+        <w:tc>
+          <w:tcPr>
+            <w:tcW w:w="2410" w:type="dxa"/>
+          </w:tcPr>
+          <w:p>
+            <w:pPr>
+              <w:rPr>
+                <w:rFonts w:cstheme="minorHAnsi"/>
+              </w:rPr>
+            </w:pPr>
+            <w:r>
+              <w:rPr>
+                <w:rFonts w:cstheme="minorHAnsi"/>
+                <w:lang w:val="en-US"/>
+              </w:rPr>
+              <w:t>Float32</w:t>
+            </w:r>
+            <w:r>
+              <w:rPr>
+                <w:rFonts w:cstheme="minorHAnsi"/>
+              </w:rPr>
+              <w:t xml:space="preserve"> (</w:t>
+            </w:r>
+            <w:r>
+              <w:rPr>
+                <w:rFonts w:cstheme="minorHAnsi"/>
+                <w:lang w:val="en-US"/>
+              </w:rPr>
+              <w:t>big-endian)</w:t>
+            </w:r>
+          </w:p>
+        </w:tc>
+        <w:tc>
+          <w:tcPr>
+            <w:tcW w:w="8646" w:type="dxa"/>
+          </w:tcPr>
+          <w:p>
+            <w:pPr>
+              <w:rPr>
+                <w:rFonts w:cstheme="minorHAnsi"/>
+              </w:rPr>
+            </w:pPr>
+            <w:r>
+              <w:rPr>
+                <w:rFonts w:cstheme="minorHAnsi"/>
+              </w:rPr>
+              <w:t>Давление в образце</w:t>
+            </w:r>
+            <w:r>
+              <w:rPr>
+                <w:rFonts w:cstheme="minorHAnsi"/>
+              </w:rPr>
+              <w:t xml:space="preserve"> (</w:t>
+            </w:r>
+            <w:r>
+              <w:rPr>
+                <w:rFonts w:cstheme="minorHAnsi"/>
+              </w:rPr>
+              <w:t>измеренное средствами завода)</w:t>
+            </w:r>
+          </w:p>
+        </w:tc>
+      </w:tr>
+      <w:tr>
+        <w:tc>
+          <w:tcPr>
+            <w:tcW w:w="844" w:type="dxa"/>
+          </w:tcPr>
+          <w:p>
+            <w:pPr>
+              <w:rPr>
+                <w:rFonts w:cstheme="minorHAnsi"/>
+              </w:rPr>
+            </w:pPr>
+            <w:r>
+              <w:rPr>
+                <w:rFonts w:cstheme="minorHAnsi"/>
+              </w:rPr>
+              <w:t>7-8</w:t>
+            </w:r>
+          </w:p>
+        </w:tc>
+        <w:tc>
+          <w:tcPr>
+            <w:tcW w:w="1419" w:type="dxa"/>
+          </w:tcPr>
+          <w:p>
+            <w:pPr>
+              <w:rPr>
+                <w:rFonts w:cstheme="minorHAnsi"/>
+              </w:rPr>
+            </w:pPr>
+            <w:r>
+              <w:rPr>
+                <w:rFonts w:cstheme="minorHAnsi"/>
+                <w:lang w:val="en-US"/>
+              </w:rPr>
+              <w:t>Holding</w:t>
+            </w:r>
+          </w:p>
+        </w:tc>
+        <w:tc>
+          <w:tcPr>
+            <w:tcW w:w="1418" w:type="dxa"/>
+          </w:tcPr>
+          <w:p>
+            <w:pPr>
+              <w:rPr>
+                <w:rFonts w:cstheme="minorHAnsi"/>
+                <w:lang w:val="en-US"/>
+              </w:rPr>
+            </w:pPr>
+            <w:r>
+              <w:rPr>
+                <w:rFonts w:cstheme="minorHAnsi"/>
+                <w:lang w:val="en-US"/>
+              </w:rPr>
+              <w:t>P_CHAMBER</w:t>
+            </w:r>
+          </w:p>
+        </w:tc>
+        <w:tc>
+          <w:tcPr>
+            <w:tcW w:w="2410" w:type="dxa"/>
+          </w:tcPr>
+          <w:p>
+            <w:pPr>
+              <w:rPr>
+                <w:rFonts w:cstheme="minorHAnsi"/>
+              </w:rPr>
+            </w:pPr>
+            <w:r>
+              <w:rPr>
+                <w:rFonts w:cstheme="minorHAnsi"/>
+                <w:lang w:val="en-US"/>
+              </w:rPr>
+              <w:t>Float32</w:t>
+            </w:r>
+            <w:r>
+              <w:rPr>
+                <w:rFonts w:cstheme="minorHAnsi"/>
+              </w:rPr>
+              <w:t xml:space="preserve"> (</w:t>
+            </w:r>
+            <w:r>
+              <w:rPr>
+                <w:rFonts w:cstheme="minorHAnsi"/>
+                <w:lang w:val="en-US"/>
+              </w:rPr>
+              <w:t>big-endian)</w:t>
+            </w:r>
+          </w:p>
+        </w:tc>
+        <w:tc>
+          <w:tcPr>
+            <w:tcW w:w="8646" w:type="dxa"/>
+          </w:tcPr>
+          <w:p>
+            <w:pPr>
+              <w:rPr>
+                <w:rFonts w:cstheme="minorHAnsi"/>
+              </w:rPr>
+            </w:pPr>
+            <w:r>
+              <w:rPr>
+                <w:rFonts w:cstheme="minorHAnsi"/>
+              </w:rPr>
+              <w:t xml:space="preserve">Давление в </w:t>
+            </w:r>
+            <w:r>
+              <w:rPr>
+                <w:rFonts w:cstheme="minorHAnsi"/>
+              </w:rPr>
+              <w:t>камере</w:t>
+            </w:r>
+            <w:r>
+              <w:rPr>
+                <w:rFonts w:cstheme="minorHAnsi"/>
+              </w:rPr>
+              <w:t xml:space="preserve"> </w:t>
+            </w:r>
+            <w:r>
+              <w:rPr>
+                <w:rFonts w:cstheme="minorHAnsi"/>
+              </w:rPr>
+              <w:t>(</w:t>
+            </w:r>
+            <w:r>
+              <w:rPr>
+                <w:rFonts w:cstheme="minorHAnsi"/>
+              </w:rPr>
+              <w:t>измеренное средствами завода)</w:t>
             </w:r>
           </w:p>
         </w:tc>
@@ -2410,7 +2664,6 @@
         <w:rPr>
           <w:rFonts w:cstheme="minorHAnsi"/>
         </w:rPr>
-        <w:lastRenderedPageBreak/>
         <w:t>Командное слово (</w:t>
       </w:r>
       <w:r>
@@ -3806,6 +4059,7 @@
               <w:rPr>
                 <w:rFonts w:cstheme="minorHAnsi"/>
               </w:rPr>
+              <w:lastRenderedPageBreak/>
               <w:t>7</w:t>
             </w:r>
           </w:p>
@@ -3898,7 +4152,6 @@
               <w:rPr>
                 <w:rFonts w:cstheme="minorHAnsi"/>
               </w:rPr>
-              <w:lastRenderedPageBreak/>
               <w:t>9</w:t>
             </w:r>
           </w:p>

</xml_diff>